<commit_message>
Agregado de un trabajo relacionado en el capitulo 3
</commit_message>
<xml_diff>
--- a/Capitulos Finales/Tesis_V2.docx
+++ b/Capitulos Finales/Tesis_V2.docx
@@ -7049,7 +7049,7 @@
         <w:rPr>
           <w:lang w:val="es-ES"/>
         </w:rPr>
-        <w:noBreakHyphen/>
+        <w:t>.</w:t>
       </w:r>
       <w:r>
         <w:rPr>
@@ -10343,7 +10343,7 @@
         <w:rPr>
           <w:lang w:val="es-ES"/>
         </w:rPr>
-        <w:noBreakHyphen/>
+        <w:t>.</w:t>
       </w:r>
       <w:r>
         <w:rPr>
@@ -10873,7 +10873,7 @@
         <w:rPr>
           <w:lang w:val="es-ES"/>
         </w:rPr>
-        <w:noBreakHyphen/>
+        <w:t>.</w:t>
       </w:r>
       <w:r>
         <w:rPr>
@@ -11304,7 +11304,7 @@
         <w:rPr>
           <w:lang w:val="es-ES"/>
         </w:rPr>
-        <w:noBreakHyphen/>
+        <w:t>.</w:t>
       </w:r>
       <w:r>
         <w:rPr>
@@ -12701,8 +12701,1098 @@
           <w:iCs/>
           <w:lang w:val="es-AR"/>
         </w:rPr>
-        <w:t>Acá iría el capítulo 3</w:t>
-      </w:r>
+        <w:t>Introducción</w:t>
+      </w:r>
+    </w:p>
+    <w:p>
+      <w:pPr>
+        <w:jc w:val="both"/>
+        <w:rPr>
+          <w:iCs/>
+          <w:lang w:val="es-ES"/>
+        </w:rPr>
+      </w:pPr>
+      <w:r>
+        <w:rPr>
+          <w:iCs/>
+          <w:highlight w:val="yellow"/>
+          <w:lang w:val="es-ES"/>
+        </w:rPr>
+        <w:t>Ver como se organiza el listado de trabajos de los que hablamos</w:t>
+      </w:r>
+    </w:p>
+    <w:p>
+      <w:pPr>
+        <w:jc w:val="both"/>
+        <w:rPr>
+          <w:iCs/>
+          <w:lang w:val="es-ES"/>
+        </w:rPr>
+      </w:pPr>
+      <w:r>
+        <w:rPr>
+          <w:iCs/>
+          <w:lang w:val="es-ES"/>
+        </w:rPr>
+        <w:t xml:space="preserve">NFR </w:t>
+      </w:r>
+      <w:proofErr w:type="spellStart"/>
+      <w:r>
+        <w:rPr>
+          <w:iCs/>
+          <w:lang w:val="es-ES"/>
+        </w:rPr>
+        <w:t>Classifier</w:t>
+      </w:r>
+      <w:proofErr w:type="spellEnd"/>
+    </w:p>
+    <w:p>
+      <w:pPr>
+        <w:jc w:val="both"/>
+        <w:rPr>
+          <w:iCs/>
+          <w:lang w:val="es-ES"/>
+        </w:rPr>
+      </w:pPr>
+      <w:r>
+        <w:rPr>
+          <w:iCs/>
+          <w:lang w:val="es-ES"/>
+        </w:rPr>
+        <w:t xml:space="preserve">En </w:t>
+      </w:r>
+      <w:sdt>
+        <w:sdtPr>
+          <w:rPr>
+            <w:iCs/>
+          </w:rPr>
+          <w:id w:val="3954948"/>
+          <w:citation/>
+        </w:sdtPr>
+        <w:sdtContent>
+          <w:r>
+            <w:rPr>
+              <w:iCs/>
+            </w:rPr>
+            <w:fldChar w:fldCharType="begin"/>
+          </w:r>
+          <w:r>
+            <w:rPr>
+              <w:iCs/>
+              <w:lang w:val="es-ES"/>
+            </w:rPr>
+            <w:instrText xml:space="preserve"> CITATION Cleland07 \l 3082 </w:instrText>
+          </w:r>
+          <w:r>
+            <w:rPr>
+              <w:iCs/>
+            </w:rPr>
+            <w:fldChar w:fldCharType="separate"/>
+          </w:r>
+          <w:r>
+            <w:rPr>
+              <w:noProof/>
+              <w:lang w:val="es-ES"/>
+            </w:rPr>
+            <w:t>[15]</w:t>
+          </w:r>
+          <w:r>
+            <w:rPr>
+              <w:iCs/>
+            </w:rPr>
+            <w:fldChar w:fldCharType="end"/>
+          </w:r>
+        </w:sdtContent>
+      </w:sdt>
+      <w:r>
+        <w:rPr>
+          <w:iCs/>
+          <w:lang w:val="es-ES"/>
+        </w:rPr>
+        <w:t xml:space="preserve"> el problema de detección y clasificaci</w:t>
+      </w:r>
+      <w:r>
+        <w:rPr>
+          <w:iCs/>
+          <w:lang w:val="es-ES"/>
+        </w:rPr>
+        <w:t xml:space="preserve">ón de </w:t>
+      </w:r>
+      <w:proofErr w:type="spellStart"/>
+      <w:r>
+        <w:rPr>
+          <w:iCs/>
+          <w:lang w:val="es-ES"/>
+        </w:rPr>
+        <w:t>QARs</w:t>
+      </w:r>
+      <w:proofErr w:type="spellEnd"/>
+      <w:r>
+        <w:rPr>
+          <w:iCs/>
+          <w:lang w:val="es-ES"/>
+        </w:rPr>
+        <w:t xml:space="preserve"> es abordado desde una perspectiva de clasificación supervisada. Este enfoque </w:t>
+      </w:r>
+      <w:r>
+        <w:rPr>
+          <w:iCs/>
+          <w:lang w:val="es-ES"/>
+        </w:rPr>
+        <w:t>utiliza métodos de recuperación de</w:t>
+      </w:r>
+      <w:r>
+        <w:rPr>
+          <w:iCs/>
+          <w:lang w:val="es-ES"/>
+        </w:rPr>
+        <w:t xml:space="preserve"> la</w:t>
+      </w:r>
+      <w:r>
+        <w:rPr>
+          <w:iCs/>
+          <w:lang w:val="es-ES"/>
+        </w:rPr>
+        <w:t xml:space="preserve"> información</w:t>
+      </w:r>
+      <w:r>
+        <w:rPr>
+          <w:iCs/>
+          <w:lang w:val="es-ES"/>
+        </w:rPr>
+        <w:t xml:space="preserve"> para encontrar </w:t>
+      </w:r>
+      <w:r>
+        <w:rPr>
+          <w:iCs/>
+          <w:lang w:val="es-ES"/>
+        </w:rPr>
+        <w:t xml:space="preserve">e identificar </w:t>
+      </w:r>
+      <w:proofErr w:type="spellStart"/>
+      <w:r>
+        <w:rPr>
+          <w:iCs/>
+          <w:lang w:val="es-ES"/>
+        </w:rPr>
+        <w:t>QARs</w:t>
+      </w:r>
+      <w:proofErr w:type="spellEnd"/>
+      <w:r>
+        <w:rPr>
+          <w:iCs/>
+          <w:lang w:val="es-ES"/>
+        </w:rPr>
+        <w:t xml:space="preserve">. El método supone que los diferentes tipos de </w:t>
+      </w:r>
+      <w:proofErr w:type="spellStart"/>
+      <w:r>
+        <w:rPr>
+          <w:iCs/>
+          <w:lang w:val="es-ES"/>
+        </w:rPr>
+        <w:t>QARs</w:t>
+      </w:r>
+      <w:proofErr w:type="spellEnd"/>
+      <w:r>
+        <w:rPr>
+          <w:iCs/>
+          <w:lang w:val="es-ES"/>
+        </w:rPr>
+        <w:t xml:space="preserve"> </w:t>
+      </w:r>
+      <w:r>
+        <w:rPr>
+          <w:iCs/>
+          <w:lang w:val="es-ES"/>
+        </w:rPr>
+        <w:t>se caracterizan por el uso de palabras clave</w:t>
+      </w:r>
+      <w:r>
+        <w:rPr>
+          <w:iCs/>
+          <w:lang w:val="es-ES"/>
+        </w:rPr>
+        <w:t>s,</w:t>
+      </w:r>
+      <w:r>
+        <w:rPr>
+          <w:iCs/>
+          <w:lang w:val="es-ES"/>
+        </w:rPr>
+        <w:t xml:space="preserve"> relativamente distinta</w:t>
+      </w:r>
+      <w:r>
+        <w:rPr>
+          <w:iCs/>
+          <w:lang w:val="es-ES"/>
+        </w:rPr>
+        <w:t>s,</w:t>
+      </w:r>
+      <w:r>
+        <w:rPr>
+          <w:iCs/>
+          <w:lang w:val="es-ES"/>
+        </w:rPr>
+        <w:t xml:space="preserve"> </w:t>
+      </w:r>
+      <w:r>
+        <w:rPr>
+          <w:iCs/>
+          <w:lang w:val="es-ES"/>
+        </w:rPr>
+        <w:t>a las que denominan</w:t>
+      </w:r>
+      <w:r>
+        <w:rPr>
+          <w:iCs/>
+          <w:lang w:val="es-ES"/>
+        </w:rPr>
+        <w:t xml:space="preserve"> "términos indicadores</w:t>
+      </w:r>
+      <w:r>
+        <w:rPr>
+          <w:iCs/>
+          <w:lang w:val="es-ES"/>
+        </w:rPr>
+        <w:t>”</w:t>
+      </w:r>
+      <w:r>
+        <w:rPr>
+          <w:iCs/>
+          <w:lang w:val="es-ES"/>
+        </w:rPr>
+        <w:t>.</w:t>
+      </w:r>
+      <w:r>
+        <w:rPr>
+          <w:iCs/>
+          <w:lang w:val="es-ES"/>
+        </w:rPr>
+        <w:t xml:space="preserve"> </w:t>
+      </w:r>
+      <w:r>
+        <w:rPr>
+          <w:iCs/>
+          <w:lang w:val="es-ES"/>
+        </w:rPr>
+        <w:t>Cuando los términos indicador</w:t>
+      </w:r>
+      <w:r>
+        <w:rPr>
+          <w:iCs/>
+          <w:lang w:val="es-ES"/>
+        </w:rPr>
+        <w:t>es</w:t>
+      </w:r>
+      <w:r>
+        <w:rPr>
+          <w:iCs/>
+          <w:lang w:val="es-ES"/>
+        </w:rPr>
+        <w:t xml:space="preserve"> se aprenden de un </w:t>
+      </w:r>
+      <w:r>
+        <w:rPr>
+          <w:iCs/>
+          <w:lang w:val="es-ES"/>
+        </w:rPr>
+        <w:t>tipo específico de QAR</w:t>
+      </w:r>
+      <w:r>
+        <w:rPr>
+          <w:iCs/>
+          <w:lang w:val="es-ES"/>
+        </w:rPr>
+        <w:t xml:space="preserve">, pueden ser utilizados para detectar </w:t>
+      </w:r>
+      <w:r>
+        <w:rPr>
+          <w:iCs/>
+          <w:lang w:val="es-ES"/>
+        </w:rPr>
+        <w:t>requerimientos</w:t>
+      </w:r>
+      <w:r>
+        <w:rPr>
+          <w:iCs/>
+          <w:lang w:val="es-ES"/>
+        </w:rPr>
+        <w:t>, oraciones, o</w:t>
+      </w:r>
+      <w:r>
+        <w:rPr>
+          <w:iCs/>
+          <w:lang w:val="es-ES"/>
+        </w:rPr>
+        <w:t xml:space="preserve"> </w:t>
+      </w:r>
+      <w:r>
+        <w:rPr>
+          <w:iCs/>
+          <w:lang w:val="es-ES"/>
+        </w:rPr>
+        <w:t>frases relacionadas con ese tipo. El proceso, que se representa</w:t>
+      </w:r>
+      <w:r>
+        <w:rPr>
+          <w:iCs/>
+          <w:lang w:val="es-ES"/>
+        </w:rPr>
+        <w:t xml:space="preserve"> </w:t>
+      </w:r>
+      <w:r>
+        <w:rPr>
+          <w:iCs/>
+          <w:lang w:val="es-ES"/>
+        </w:rPr>
+        <w:t>en</w:t>
+      </w:r>
+      <w:r>
+        <w:rPr>
+          <w:iCs/>
+          <w:lang w:val="es-ES"/>
+        </w:rPr>
+        <w:t xml:space="preserve"> la </w:t>
+      </w:r>
+      <w:r>
+        <w:rPr>
+          <w:iCs/>
+          <w:lang w:val="es-ES"/>
+        </w:rPr>
+        <w:fldChar w:fldCharType="begin"/>
+      </w:r>
+      <w:r>
+        <w:rPr>
+          <w:iCs/>
+          <w:lang w:val="es-ES"/>
+        </w:rPr>
+        <w:instrText xml:space="preserve"> REF _Ref272061460 \h </w:instrText>
+      </w:r>
+      <w:r>
+        <w:rPr>
+          <w:iCs/>
+          <w:lang w:val="es-ES"/>
+        </w:rPr>
+      </w:r>
+      <w:r>
+        <w:rPr>
+          <w:iCs/>
+          <w:lang w:val="es-ES"/>
+        </w:rPr>
+        <w:fldChar w:fldCharType="separate"/>
+      </w:r>
+      <w:r>
+        <w:rPr>
+          <w:lang w:val="es-ES"/>
+        </w:rPr>
+        <w:t xml:space="preserve">Figura </w:t>
+      </w:r>
+      <w:r>
+        <w:rPr>
+          <w:noProof/>
+          <w:lang w:val="es-ES"/>
+        </w:rPr>
+        <w:t>III</w:t>
+      </w:r>
+      <w:r>
+        <w:rPr>
+          <w:lang w:val="es-ES"/>
+        </w:rPr>
+        <w:t>.</w:t>
+      </w:r>
+      <w:r>
+        <w:rPr>
+          <w:noProof/>
+          <w:lang w:val="es-ES"/>
+        </w:rPr>
+        <w:t>1</w:t>
+      </w:r>
+      <w:r>
+        <w:rPr>
+          <w:iCs/>
+          <w:lang w:val="es-ES"/>
+        </w:rPr>
+        <w:fldChar w:fldCharType="end"/>
+      </w:r>
+      <w:r>
+        <w:rPr>
+          <w:iCs/>
+          <w:lang w:val="es-ES"/>
+        </w:rPr>
+        <w:t xml:space="preserve">, incluye las tres fases principales de </w:t>
+      </w:r>
+      <w:r>
+        <w:rPr>
+          <w:i/>
+          <w:iCs/>
+          <w:lang w:val="es-ES"/>
+        </w:rPr>
+        <w:t>Training (Entrenamiento)</w:t>
+      </w:r>
+      <w:r>
+        <w:rPr>
+          <w:iCs/>
+          <w:lang w:val="es-ES"/>
+        </w:rPr>
+        <w:t>,</w:t>
+      </w:r>
+      <w:r>
+        <w:rPr>
+          <w:iCs/>
+          <w:lang w:val="es-ES"/>
+        </w:rPr>
+        <w:t xml:space="preserve"> </w:t>
+      </w:r>
+      <w:proofErr w:type="spellStart"/>
+      <w:r>
+        <w:rPr>
+          <w:i/>
+          <w:iCs/>
+          <w:lang w:val="es-ES"/>
+        </w:rPr>
+        <w:t>Classification</w:t>
+      </w:r>
+      <w:proofErr w:type="spellEnd"/>
+      <w:r>
+        <w:rPr>
+          <w:iCs/>
+          <w:lang w:val="es-ES"/>
+        </w:rPr>
+        <w:t xml:space="preserve"> (</w:t>
+      </w:r>
+      <w:r>
+        <w:rPr>
+          <w:i/>
+          <w:iCs/>
+          <w:lang w:val="es-ES"/>
+        </w:rPr>
+        <w:t>c</w:t>
+      </w:r>
+      <w:r>
+        <w:rPr>
+          <w:i/>
+          <w:iCs/>
+          <w:lang w:val="es-ES"/>
+        </w:rPr>
+        <w:t>l</w:t>
+      </w:r>
+      <w:r>
+        <w:rPr>
+          <w:i/>
+          <w:iCs/>
+          <w:lang w:val="es-ES"/>
+        </w:rPr>
+        <w:t>a</w:t>
+      </w:r>
+      <w:r>
+        <w:rPr>
+          <w:i/>
+          <w:iCs/>
+          <w:lang w:val="es-ES"/>
+        </w:rPr>
+        <w:t>sificación</w:t>
+      </w:r>
+      <w:r>
+        <w:rPr>
+          <w:i/>
+          <w:iCs/>
+          <w:lang w:val="es-ES"/>
+        </w:rPr>
+        <w:t>)</w:t>
+      </w:r>
+      <w:r>
+        <w:rPr>
+          <w:iCs/>
+          <w:lang w:val="es-ES"/>
+        </w:rPr>
+        <w:t xml:space="preserve">, y </w:t>
+      </w:r>
+      <w:proofErr w:type="spellStart"/>
+      <w:r>
+        <w:rPr>
+          <w:i/>
+          <w:iCs/>
+          <w:lang w:val="es-ES"/>
+        </w:rPr>
+        <w:t>Application</w:t>
+      </w:r>
+      <w:proofErr w:type="spellEnd"/>
+      <w:r>
+        <w:rPr>
+          <w:iCs/>
+          <w:lang w:val="es-ES"/>
+        </w:rPr>
+        <w:t xml:space="preserve"> (</w:t>
+      </w:r>
+      <w:r>
+        <w:rPr>
+          <w:i/>
+          <w:iCs/>
+          <w:lang w:val="es-ES"/>
+        </w:rPr>
+        <w:t>aplicación</w:t>
+      </w:r>
+      <w:r>
+        <w:rPr>
+          <w:i/>
+          <w:iCs/>
+          <w:lang w:val="es-ES"/>
+        </w:rPr>
+        <w:t>)</w:t>
+      </w:r>
+      <w:r>
+        <w:rPr>
+          <w:iCs/>
+          <w:lang w:val="es-ES"/>
+        </w:rPr>
+        <w:t xml:space="preserve">. </w:t>
+      </w:r>
+    </w:p>
+    <w:p>
+      <w:pPr>
+        <w:keepNext/>
+        <w:jc w:val="center"/>
+      </w:pPr>
+      <w:r>
+        <w:rPr>
+          <w:iCs/>
+          <w:noProof/>
+          <w:lang w:val="es-ES" w:eastAsia="es-ES"/>
+        </w:rPr>
+        <w:lastRenderedPageBreak/>
+        <w:drawing>
+          <wp:inline distT="0" distB="0" distL="0" distR="0">
+            <wp:extent cx="4552950" cy="4849164"/>
+            <wp:effectExtent l="19050" t="0" r="0" b="0"/>
+            <wp:docPr id="5" name="4 Imagen" descr="NFR-Classifier.jpeg"/>
+            <wp:cNvGraphicFramePr>
+              <a:graphicFrameLocks xmlns:a="http://schemas.openxmlformats.org/drawingml/2006/main" noChangeAspect="1"/>
+            </wp:cNvGraphicFramePr>
+            <a:graphic xmlns:a="http://schemas.openxmlformats.org/drawingml/2006/main">
+              <a:graphicData uri="http://schemas.openxmlformats.org/drawingml/2006/picture">
+                <pic:pic xmlns:pic="http://schemas.openxmlformats.org/drawingml/2006/picture">
+                  <pic:nvPicPr>
+                    <pic:cNvPr id="0" name="NFR-Classifier.jpeg"/>
+                    <pic:cNvPicPr/>
+                  </pic:nvPicPr>
+                  <pic:blipFill>
+                    <a:blip r:embed="rId13"/>
+                    <a:stretch>
+                      <a:fillRect/>
+                    </a:stretch>
+                  </pic:blipFill>
+                  <pic:spPr>
+                    <a:xfrm>
+                      <a:off x="0" y="0"/>
+                      <a:ext cx="4556877" cy="4853347"/>
+                    </a:xfrm>
+                    <a:prstGeom prst="rect">
+                      <a:avLst/>
+                    </a:prstGeom>
+                  </pic:spPr>
+                </pic:pic>
+              </a:graphicData>
+            </a:graphic>
+          </wp:inline>
+        </w:drawing>
+      </w:r>
+    </w:p>
+    <w:p>
+      <w:pPr>
+        <w:pStyle w:val="Epgrafe"/>
+        <w:jc w:val="center"/>
+        <w:rPr>
+          <w:iCs/>
+          <w:lang w:val="es-ES"/>
+        </w:rPr>
+      </w:pPr>
+      <w:bookmarkStart w:id="37" w:name="_Ref272061460"/>
+      <w:r>
+        <w:rPr>
+          <w:lang w:val="es-ES"/>
+        </w:rPr>
+        <w:t xml:space="preserve">Figura </w:t>
+      </w:r>
+      <w:r>
+        <w:fldChar w:fldCharType="begin"/>
+      </w:r>
+      <w:r>
+        <w:rPr>
+          <w:lang w:val="es-ES"/>
+        </w:rPr>
+        <w:instrText xml:space="preserve"> STYLEREF 1 \s </w:instrText>
+      </w:r>
+      <w:r>
+        <w:fldChar w:fldCharType="separate"/>
+      </w:r>
+      <w:r>
+        <w:rPr>
+          <w:noProof/>
+          <w:lang w:val="es-ES"/>
+        </w:rPr>
+        <w:t>III</w:t>
+      </w:r>
+      <w:r>
+        <w:fldChar w:fldCharType="end"/>
+      </w:r>
+      <w:r>
+        <w:rPr>
+          <w:lang w:val="es-ES"/>
+        </w:rPr>
+        <w:t>.</w:t>
+      </w:r>
+      <w:r>
+        <w:fldChar w:fldCharType="begin"/>
+      </w:r>
+      <w:r>
+        <w:rPr>
+          <w:lang w:val="es-ES"/>
+        </w:rPr>
+        <w:instrText xml:space="preserve"> SEQ Figura \* ARABIC \s 1 </w:instrText>
+      </w:r>
+      <w:r>
+        <w:fldChar w:fldCharType="separate"/>
+      </w:r>
+      <w:r>
+        <w:rPr>
+          <w:noProof/>
+          <w:lang w:val="es-ES"/>
+        </w:rPr>
+        <w:t>1</w:t>
+      </w:r>
+      <w:r>
+        <w:fldChar w:fldCharType="end"/>
+      </w:r>
+      <w:r>
+        <w:rPr>
+          <w:lang w:val="es-ES"/>
+        </w:rPr>
+        <w:t xml:space="preserve"> Proceso de clasificación de </w:t>
+      </w:r>
+      <w:proofErr w:type="spellStart"/>
+      <w:r>
+        <w:rPr>
+          <w:lang w:val="es-ES"/>
+        </w:rPr>
+        <w:t>NFRs</w:t>
+      </w:r>
+      <w:proofErr w:type="spellEnd"/>
+      <w:r>
+        <w:rPr>
+          <w:lang w:val="es-ES"/>
+        </w:rPr>
+        <w:t xml:space="preserve"> (</w:t>
+      </w:r>
+      <w:proofErr w:type="spellStart"/>
+      <w:r>
+        <w:rPr>
+          <w:lang w:val="es-ES"/>
+        </w:rPr>
+        <w:t>QARs</w:t>
+      </w:r>
+      <w:proofErr w:type="spellEnd"/>
+      <w:r>
+        <w:rPr>
+          <w:lang w:val="es-ES"/>
+        </w:rPr>
+        <w:t>)</w:t>
+      </w:r>
+      <w:bookmarkEnd w:id="37"/>
+    </w:p>
+    <w:p>
+      <w:pPr>
+        <w:jc w:val="both"/>
+        <w:rPr>
+          <w:iCs/>
+          <w:lang w:val="es-ES"/>
+        </w:rPr>
+      </w:pPr>
+      <w:r>
+        <w:rPr>
+          <w:iCs/>
+          <w:lang w:val="es-ES"/>
+        </w:rPr>
+        <w:t>Durante la fase de entrenamiento</w:t>
+      </w:r>
+      <w:r>
+        <w:rPr>
+          <w:iCs/>
+          <w:lang w:val="es-ES"/>
+        </w:rPr>
+        <w:t xml:space="preserve"> los </w:t>
+      </w:r>
+      <w:r>
+        <w:rPr>
+          <w:iCs/>
+          <w:lang w:val="es-ES"/>
+        </w:rPr>
+        <w:t xml:space="preserve">términos de indicadores son extraídos de </w:t>
+      </w:r>
+      <w:r>
+        <w:rPr>
+          <w:iCs/>
+          <w:lang w:val="es-ES"/>
+        </w:rPr>
+        <w:t>especificaciones de requerimientos existentes,</w:t>
+      </w:r>
+      <w:r>
+        <w:rPr>
+          <w:iCs/>
+          <w:lang w:val="es-ES"/>
+        </w:rPr>
+        <w:t xml:space="preserve"> en las que </w:t>
+      </w:r>
+      <w:r>
+        <w:rPr>
+          <w:iCs/>
+          <w:lang w:val="es-ES"/>
+        </w:rPr>
+        <w:t xml:space="preserve">los </w:t>
+      </w:r>
+      <w:proofErr w:type="spellStart"/>
+      <w:r>
+        <w:rPr>
+          <w:iCs/>
+          <w:lang w:val="es-ES"/>
+        </w:rPr>
+        <w:t>QARs</w:t>
+      </w:r>
+      <w:proofErr w:type="spellEnd"/>
+      <w:r>
+        <w:rPr>
+          <w:iCs/>
+          <w:lang w:val="es-ES"/>
+        </w:rPr>
+        <w:t xml:space="preserve"> han sido manualmente categorizados por tipo</w:t>
+      </w:r>
+      <w:r>
+        <w:rPr>
+          <w:iCs/>
+          <w:lang w:val="es-ES"/>
+        </w:rPr>
+        <w:t xml:space="preserve">. Estos términos </w:t>
+      </w:r>
+      <w:r>
+        <w:rPr>
+          <w:iCs/>
+          <w:lang w:val="es-ES"/>
+        </w:rPr>
+        <w:t xml:space="preserve">luego </w:t>
+      </w:r>
+      <w:r>
+        <w:rPr>
+          <w:iCs/>
+          <w:lang w:val="es-ES"/>
+        </w:rPr>
+        <w:t xml:space="preserve">se utilizan durante la fase de recuperación para detectar y clasificar </w:t>
+      </w:r>
+      <w:r>
+        <w:rPr>
+          <w:iCs/>
+          <w:lang w:val="es-ES"/>
+        </w:rPr>
+        <w:t xml:space="preserve">otros </w:t>
+      </w:r>
+      <w:proofErr w:type="spellStart"/>
+      <w:r>
+        <w:rPr>
+          <w:iCs/>
+          <w:lang w:val="es-ES"/>
+        </w:rPr>
+        <w:t>QARs</w:t>
+      </w:r>
+      <w:proofErr w:type="spellEnd"/>
+      <w:r>
+        <w:rPr>
+          <w:iCs/>
+          <w:lang w:val="es-ES"/>
+        </w:rPr>
+        <w:t>. Finalmente</w:t>
+      </w:r>
+      <w:r>
+        <w:rPr>
+          <w:iCs/>
+          <w:lang w:val="es-ES"/>
+        </w:rPr>
+        <w:t xml:space="preserve"> </w:t>
+      </w:r>
+      <w:r>
+        <w:rPr>
+          <w:iCs/>
+          <w:lang w:val="es-ES"/>
+        </w:rPr>
+        <w:t xml:space="preserve">durante la fase de aplicación, los </w:t>
+      </w:r>
+      <w:r>
+        <w:rPr>
+          <w:iCs/>
+          <w:lang w:val="es-ES"/>
+        </w:rPr>
+        <w:t>requerimientos</w:t>
+      </w:r>
+      <w:r>
+        <w:rPr>
+          <w:iCs/>
+          <w:lang w:val="es-ES"/>
+        </w:rPr>
+        <w:t xml:space="preserve"> clasificado</w:t>
+      </w:r>
+      <w:r>
+        <w:rPr>
+          <w:iCs/>
+          <w:lang w:val="es-ES"/>
+        </w:rPr>
+        <w:t xml:space="preserve">s </w:t>
+      </w:r>
+      <w:r>
+        <w:rPr>
+          <w:iCs/>
+          <w:lang w:val="es-ES"/>
+        </w:rPr>
+        <w:t xml:space="preserve">se utilizan para apoyar </w:t>
+      </w:r>
+      <w:r>
+        <w:rPr>
+          <w:iCs/>
+          <w:lang w:val="es-ES"/>
+        </w:rPr>
+        <w:t>actividades más avanzadas de la etapa de desarrollo, como la negociación o diseño arquitectónico</w:t>
+      </w:r>
+      <w:r>
+        <w:rPr>
+          <w:iCs/>
+          <w:lang w:val="es-ES"/>
+        </w:rPr>
+        <w:t>.</w:t>
+      </w:r>
+      <w:r>
+        <w:rPr>
+          <w:iCs/>
+          <w:lang w:val="es-ES"/>
+        </w:rPr>
+        <w:t xml:space="preserve"> </w:t>
+      </w:r>
+      <w:r>
+        <w:rPr>
+          <w:iCs/>
+          <w:lang w:val="es-ES"/>
+        </w:rPr>
+        <w:t>Una fase adicional, marcada en el diagrama como</w:t>
+      </w:r>
+      <w:r>
+        <w:rPr>
+          <w:iCs/>
+          <w:lang w:val="es-ES"/>
+        </w:rPr>
+        <w:t xml:space="preserve"> </w:t>
+      </w:r>
+      <w:proofErr w:type="spellStart"/>
+      <w:r>
+        <w:rPr>
+          <w:iCs/>
+          <w:lang w:val="es-ES"/>
+        </w:rPr>
+        <w:t>I</w:t>
+      </w:r>
+      <w:r>
+        <w:rPr>
+          <w:i/>
+          <w:iCs/>
+          <w:lang w:val="es-ES"/>
+        </w:rPr>
+        <w:t>terative</w:t>
+      </w:r>
+      <w:proofErr w:type="spellEnd"/>
+      <w:r>
+        <w:rPr>
+          <w:i/>
+          <w:iCs/>
+          <w:lang w:val="es-ES"/>
+        </w:rPr>
+        <w:t xml:space="preserve"> </w:t>
+      </w:r>
+      <w:r>
+        <w:rPr>
+          <w:i/>
+          <w:iCs/>
+          <w:lang w:val="es-ES"/>
+        </w:rPr>
+        <w:t>T</w:t>
+      </w:r>
+      <w:r>
+        <w:rPr>
+          <w:i/>
+          <w:iCs/>
+          <w:lang w:val="es-ES"/>
+        </w:rPr>
+        <w:t>rai</w:t>
+      </w:r>
+      <w:r>
+        <w:rPr>
+          <w:i/>
+          <w:iCs/>
+          <w:lang w:val="es-ES"/>
+        </w:rPr>
+        <w:t xml:space="preserve">ning </w:t>
+      </w:r>
+      <w:proofErr w:type="spellStart"/>
+      <w:r>
+        <w:rPr>
+          <w:i/>
+          <w:iCs/>
+          <w:lang w:val="es-ES"/>
+        </w:rPr>
+        <w:t>Phase</w:t>
+      </w:r>
+      <w:proofErr w:type="spellEnd"/>
+      <w:r>
+        <w:rPr>
+          <w:iCs/>
+          <w:lang w:val="es-ES"/>
+        </w:rPr>
+        <w:t xml:space="preserve"> refina los términos indicadores previamente clasificados al proveer </w:t>
+      </w:r>
+      <w:proofErr w:type="spellStart"/>
+      <w:r>
+        <w:rPr>
+          <w:iCs/>
+          <w:lang w:val="es-ES"/>
+        </w:rPr>
+        <w:t>feedback</w:t>
+      </w:r>
+      <w:proofErr w:type="spellEnd"/>
+      <w:r>
+        <w:rPr>
+          <w:iCs/>
+          <w:lang w:val="es-ES"/>
+        </w:rPr>
+        <w:t xml:space="preserve"> indicando la </w:t>
+      </w:r>
+      <w:proofErr w:type="spellStart"/>
+      <w:r>
+        <w:rPr>
+          <w:iCs/>
+          <w:lang w:val="es-ES"/>
+        </w:rPr>
+        <w:t>correctitud</w:t>
+      </w:r>
+      <w:proofErr w:type="spellEnd"/>
+      <w:r>
+        <w:rPr>
+          <w:iCs/>
+          <w:lang w:val="es-ES"/>
+        </w:rPr>
+        <w:t xml:space="preserve"> de éstos resultados.</w:t>
+      </w:r>
+    </w:p>
+    <w:p>
+      <w:pPr>
+        <w:jc w:val="both"/>
+        <w:rPr>
+          <w:iCs/>
+          <w:lang w:val="es-ES"/>
+        </w:rPr>
+      </w:pPr>
+    </w:p>
+    <w:p>
+      <w:pPr>
+        <w:jc w:val="both"/>
+        <w:rPr>
+          <w:iCs/>
+          <w:lang w:val="es-ES"/>
+        </w:rPr>
+      </w:pPr>
+    </w:p>
+    <w:p>
+      <w:pPr>
+        <w:jc w:val="both"/>
+        <w:rPr>
+          <w:iCs/>
+          <w:lang w:val="es-ES"/>
+        </w:rPr>
+      </w:pPr>
+    </w:p>
+    <w:p>
+      <w:pPr>
+        <w:jc w:val="both"/>
+        <w:rPr>
+          <w:iCs/>
+          <w:lang w:val="es-ES"/>
+        </w:rPr>
+      </w:pPr>
+    </w:p>
+    <w:p>
+      <w:pPr>
+        <w:jc w:val="both"/>
+        <w:rPr>
+          <w:iCs/>
+          <w:lang w:val="es-ES"/>
+        </w:rPr>
+      </w:pPr>
+    </w:p>
+    <w:p>
+      <w:pPr>
+        <w:jc w:val="both"/>
+        <w:rPr>
+          <w:iCs/>
+          <w:lang w:val="es-ES"/>
+        </w:rPr>
+      </w:pPr>
+    </w:p>
+    <w:p>
+      <w:pPr>
+        <w:jc w:val="both"/>
+        <w:rPr>
+          <w:iCs/>
+          <w:lang w:val="es-ES"/>
+        </w:rPr>
+      </w:pPr>
+    </w:p>
+    <w:p>
+      <w:pPr>
+        <w:jc w:val="both"/>
+        <w:rPr>
+          <w:iCs/>
+          <w:lang w:val="es-ES"/>
+        </w:rPr>
+      </w:pPr>
+    </w:p>
+    <w:p>
+      <w:pPr>
+        <w:jc w:val="both"/>
+        <w:rPr>
+          <w:iCs/>
+          <w:lang w:val="es-ES"/>
+        </w:rPr>
+      </w:pPr>
+    </w:p>
+    <w:p>
+      <w:pPr>
+        <w:jc w:val="both"/>
+        <w:rPr>
+          <w:iCs/>
+          <w:lang w:val="es-ES"/>
+        </w:rPr>
+      </w:pPr>
+    </w:p>
+    <w:p>
+      <w:pPr>
+        <w:jc w:val="both"/>
+        <w:rPr>
+          <w:iCs/>
+          <w:lang w:val="es-ES"/>
+        </w:rPr>
+      </w:pPr>
+    </w:p>
+    <w:p>
+      <w:pPr>
+        <w:jc w:val="both"/>
+        <w:rPr>
+          <w:iCs/>
+          <w:lang w:val="es-ES"/>
+        </w:rPr>
+      </w:pPr>
     </w:p>
     <w:p>
       <w:pPr>
@@ -12713,12 +13803,12 @@
           <w:color w:val="365F91"/>
           <w:sz w:val="28"/>
           <w:szCs w:val="28"/>
-          <w:lang w:val="es-AR"/>
-        </w:rPr>
-      </w:pPr>
-      <w:r>
-        <w:rPr>
-          <w:lang w:val="es-AR"/>
+          <w:lang w:val="es-ES"/>
+        </w:rPr>
+      </w:pPr>
+      <w:r>
+        <w:rPr>
+          <w:lang w:val="es-ES"/>
         </w:rPr>
         <w:br w:type="page"/>
       </w:r>
@@ -12738,8 +13828,8 @@
           <w:lang w:val="es-AR"/>
         </w:rPr>
       </w:pPr>
-      <w:bookmarkStart w:id="37" w:name="_Toc269471339"/>
-      <w:bookmarkStart w:id="38" w:name="_Toc271701348"/>
+      <w:bookmarkStart w:id="38" w:name="_Toc269471339"/>
+      <w:bookmarkStart w:id="39" w:name="_Toc271701348"/>
       <w:r>
         <w:rPr>
           <w:lang w:val="es-AR"/>
@@ -12747,8 +13837,8 @@
         <w:lastRenderedPageBreak/>
         <w:t>Identificación de atributos de calidad</w:t>
       </w:r>
-      <w:bookmarkEnd w:id="37"/>
       <w:bookmarkEnd w:id="38"/>
+      <w:bookmarkEnd w:id="39"/>
     </w:p>
     <w:p>
       <w:pPr>
@@ -12884,14 +13974,14 @@
           <w:lang w:val="es-AR"/>
         </w:rPr>
       </w:pPr>
-      <w:bookmarkStart w:id="39" w:name="_Toc271701349"/>
+      <w:bookmarkStart w:id="40" w:name="_Toc271701349"/>
       <w:r>
         <w:rPr>
           <w:lang w:val="es-AR"/>
         </w:rPr>
         <w:t>Técnica propuesta</w:t>
       </w:r>
-      <w:bookmarkEnd w:id="39"/>
+      <w:bookmarkEnd w:id="40"/>
       <w:r>
         <w:rPr>
           <w:lang w:val="es-AR"/>
@@ -13097,9 +14187,9 @@
             <o:lock v:ext="edit" aspectratio="t"/>
           </v:shapetype>
           <v:shape id="_x0000_i1025" type="#_x0000_t75" style="width:441.9pt;height:332.25pt" o:ole="">
-            <v:imagedata r:id="rId13" o:title=""/>
+            <v:imagedata r:id="rId14" o:title=""/>
           </v:shape>
-          <o:OLEObject Type="Embed" ProgID="Visio.Drawing.11" ShapeID="_x0000_i1025" DrawAspect="Content" ObjectID="_1345796756" r:id="rId14"/>
+          <o:OLEObject Type="Embed" ProgID="Visio.Drawing.11" ShapeID="_x0000_i1025" DrawAspect="Content" ObjectID="_1345803853" r:id="rId15"/>
         </w:object>
       </w:r>
     </w:p>
@@ -13153,7 +14243,7 @@
         <w:rPr>
           <w:lang w:val="es-AR"/>
         </w:rPr>
-        <w:noBreakHyphen/>
+        <w:t>.</w:t>
       </w:r>
       <w:r>
         <w:rPr>
@@ -13787,7 +14877,7 @@
           <w:lang w:val="es-AR"/>
         </w:rPr>
       </w:pPr>
-      <w:bookmarkStart w:id="40" w:name="_Toc271701350"/>
+      <w:bookmarkStart w:id="41" w:name="_Toc271701350"/>
       <w:proofErr w:type="spellStart"/>
       <w:r>
         <w:rPr>
@@ -13809,7 +14899,7 @@
         </w:rPr>
         <w:t>Generation</w:t>
       </w:r>
-      <w:bookmarkEnd w:id="40"/>
+      <w:bookmarkEnd w:id="41"/>
       <w:proofErr w:type="spellEnd"/>
     </w:p>
     <w:p>
@@ -14352,9 +15442,9 @@
       <w:r>
         <w:object w:dxaOrig="7960" w:dyaOrig="6525">
           <v:shape id="_x0000_i1026" type="#_x0000_t75" style="width:398.3pt;height:326.3pt" o:ole="">
-            <v:imagedata r:id="rId15" o:title=""/>
+            <v:imagedata r:id="rId16" o:title=""/>
           </v:shape>
-          <o:OLEObject Type="Embed" ProgID="Visio.Drawing.11" ShapeID="_x0000_i1026" DrawAspect="Content" ObjectID="_1345796757" r:id="rId16"/>
+          <o:OLEObject Type="Embed" ProgID="Visio.Drawing.11" ShapeID="_x0000_i1026" DrawAspect="Content" ObjectID="_1345803854" r:id="rId17"/>
         </w:object>
       </w:r>
     </w:p>
@@ -14407,7 +15497,7 @@
         <w:rPr>
           <w:lang w:val="es-ES"/>
         </w:rPr>
-        <w:noBreakHyphen/>
+        <w:t>.</w:t>
       </w:r>
       <w:r>
         <w:rPr>
@@ -14619,7 +15709,7 @@
           <w:numId w:val="18"/>
         </w:numPr>
       </w:pPr>
-      <w:bookmarkStart w:id="41" w:name="_Toc271701351"/>
+      <w:bookmarkStart w:id="42" w:name="_Toc271701351"/>
       <w:r>
         <w:t xml:space="preserve">Input </w:t>
       </w:r>
@@ -14627,7 +15717,7 @@
       <w:r>
         <w:t>Processor</w:t>
       </w:r>
-      <w:bookmarkEnd w:id="41"/>
+      <w:bookmarkEnd w:id="42"/>
       <w:proofErr w:type="spellEnd"/>
     </w:p>
     <w:p>
@@ -14811,9 +15901,9 @@
       <w:r>
         <w:object w:dxaOrig="7433" w:dyaOrig="3687">
           <v:shape id="_x0000_i1027" type="#_x0000_t75" style="width:371.9pt;height:184.3pt" o:ole="">
-            <v:imagedata r:id="rId17" o:title=""/>
+            <v:imagedata r:id="rId18" o:title=""/>
           </v:shape>
-          <o:OLEObject Type="Embed" ProgID="Visio.Drawing.11" ShapeID="_x0000_i1027" DrawAspect="Content" ObjectID="_1345796758" r:id="rId18"/>
+          <o:OLEObject Type="Embed" ProgID="Visio.Drawing.11" ShapeID="_x0000_i1027" DrawAspect="Content" ObjectID="_1345803855" r:id="rId19"/>
         </w:object>
       </w:r>
     </w:p>
@@ -14867,7 +15957,7 @@
         <w:rPr>
           <w:lang w:val="es-ES"/>
         </w:rPr>
-        <w:noBreakHyphen/>
+        <w:t>.</w:t>
       </w:r>
       <w:r>
         <w:rPr>
@@ -15275,6 +16365,7 @@
         <w:rPr>
           <w:lang w:val="es-AR"/>
         </w:rPr>
+        <w:lastRenderedPageBreak/>
         <w:t xml:space="preserve">Por ejemplo, considérese la fracción de la especificación de un caso de uso mostrada en la </w:t>
       </w:r>
       <w:r>
@@ -15597,7 +16688,7 @@
           <w:lang w:val="es-AR"/>
         </w:rPr>
       </w:pPr>
-      <w:bookmarkStart w:id="42" w:name="_Ref269243564"/>
+      <w:bookmarkStart w:id="43" w:name="_Ref269243564"/>
       <w:r>
         <w:rPr>
           <w:lang w:val="es-AR"/>
@@ -15684,7 +16775,7 @@
         </w:rPr>
         <w:t xml:space="preserve"> Fracción de caso de uso</w:t>
       </w:r>
-      <w:bookmarkEnd w:id="42"/>
+      <w:bookmarkEnd w:id="43"/>
     </w:p>
     <w:tbl>
       <w:tblPr>
@@ -16441,8 +17532,8 @@
           <w:lang w:val="es-AR"/>
         </w:rPr>
       </w:pPr>
-      <w:bookmarkStart w:id="43" w:name="_Ref269244948"/>
-      <w:bookmarkStart w:id="44" w:name="_Ref269243646"/>
+      <w:bookmarkStart w:id="44" w:name="_Ref269244948"/>
+      <w:bookmarkStart w:id="45" w:name="_Ref269243646"/>
       <w:r>
         <w:rPr>
           <w:lang w:val="es-AR"/>
@@ -16517,7 +17608,7 @@
         </w:rPr>
         <w:fldChar w:fldCharType="end"/>
       </w:r>
-      <w:bookmarkEnd w:id="43"/>
+      <w:bookmarkEnd w:id="44"/>
       <w:r>
         <w:rPr>
           <w:lang w:val="es-AR"/>
@@ -16539,7 +17630,7 @@
         <w:t xml:space="preserve"> generados luego del análisis de la entrada</w:t>
       </w:r>
     </w:p>
-    <w:bookmarkEnd w:id="44"/>
+    <w:bookmarkEnd w:id="45"/>
     <w:p>
       <w:pPr>
         <w:pStyle w:val="Ttulo3"/>
@@ -16553,7 +17644,7 @@
           <w:numId w:val="18"/>
         </w:numPr>
       </w:pPr>
-      <w:bookmarkStart w:id="45" w:name="_Toc271701352"/>
+      <w:bookmarkStart w:id="46" w:name="_Toc271701352"/>
       <w:proofErr w:type="spellStart"/>
       <w:r>
         <w:t>Tokens</w:t>
@@ -16566,7 +17657,7 @@
       <w:r>
         <w:t>Filter</w:t>
       </w:r>
-      <w:bookmarkEnd w:id="45"/>
+      <w:bookmarkEnd w:id="46"/>
       <w:proofErr w:type="spellEnd"/>
     </w:p>
     <w:p>
@@ -16666,9 +17757,9 @@
       <w:r>
         <w:object w:dxaOrig="6972" w:dyaOrig="7689">
           <v:shape id="_x0000_i1028" type="#_x0000_t75" style="width:348.75pt;height:384.45pt" o:ole="">
-            <v:imagedata r:id="rId19" o:title=""/>
+            <v:imagedata r:id="rId20" o:title=""/>
           </v:shape>
-          <o:OLEObject Type="Embed" ProgID="Visio.Drawing.11" ShapeID="_x0000_i1028" DrawAspect="Content" ObjectID="_1345796759" r:id="rId20"/>
+          <o:OLEObject Type="Embed" ProgID="Visio.Drawing.11" ShapeID="_x0000_i1028" DrawAspect="Content" ObjectID="_1345803856" r:id="rId21"/>
         </w:object>
       </w:r>
     </w:p>
@@ -16721,7 +17812,7 @@
         <w:rPr>
           <w:lang w:val="es-ES"/>
         </w:rPr>
-        <w:noBreakHyphen/>
+        <w:t>.</w:t>
       </w:r>
       <w:r>
         <w:rPr>
@@ -17014,7 +18105,7 @@
           <w:lang w:val="es-AR"/>
         </w:rPr>
       </w:pPr>
-      <w:bookmarkStart w:id="46" w:name="_Toc271701353"/>
+      <w:bookmarkStart w:id="47" w:name="_Toc271701353"/>
       <w:r>
         <w:rPr>
           <w:lang w:val="es-AR"/>
@@ -17035,7 +18126,7 @@
         </w:rPr>
         <w:t xml:space="preserve"> Case</w:t>
       </w:r>
-      <w:bookmarkEnd w:id="46"/>
+      <w:bookmarkEnd w:id="47"/>
     </w:p>
     <w:p>
       <w:pPr>
@@ -17979,7 +19070,7 @@
           <w:lang w:val="es-AR"/>
         </w:rPr>
       </w:pPr>
-      <w:bookmarkStart w:id="47" w:name="_Ref269245008"/>
+      <w:bookmarkStart w:id="48" w:name="_Ref269245008"/>
       <w:r>
         <w:rPr>
           <w:lang w:val="es-AR"/>
@@ -18054,7 +19145,7 @@
         </w:rPr>
         <w:fldChar w:fldCharType="end"/>
       </w:r>
-      <w:bookmarkEnd w:id="47"/>
+      <w:bookmarkEnd w:id="48"/>
       <w:r>
         <w:rPr>
           <w:lang w:val="es-AR"/>
@@ -18109,7 +19200,7 @@
         </w:rPr>
         <w:t xml:space="preserve"> </w:t>
       </w:r>
-      <w:bookmarkStart w:id="48" w:name="_Toc271701354"/>
+      <w:bookmarkStart w:id="49" w:name="_Toc271701354"/>
       <w:r>
         <w:rPr>
           <w:lang w:val="es-AR"/>
@@ -18123,7 +19214,7 @@
         </w:rPr>
         <w:t>Words</w:t>
       </w:r>
-      <w:bookmarkEnd w:id="48"/>
+      <w:bookmarkEnd w:id="49"/>
       <w:proofErr w:type="spellEnd"/>
     </w:p>
     <w:p>
@@ -19038,7 +20129,7 @@
           <w:lang w:val="es-AR"/>
         </w:rPr>
       </w:pPr>
-      <w:bookmarkStart w:id="49" w:name="_Ref269245080"/>
+      <w:bookmarkStart w:id="50" w:name="_Ref269245080"/>
       <w:r>
         <w:rPr>
           <w:lang w:val="es-AR"/>
@@ -19113,7 +20204,7 @@
         </w:rPr>
         <w:fldChar w:fldCharType="end"/>
       </w:r>
-      <w:bookmarkEnd w:id="49"/>
+      <w:bookmarkEnd w:id="50"/>
       <w:r>
         <w:rPr>
           <w:lang w:val="es-AR"/>
@@ -19168,7 +20259,7 @@
         </w:rPr>
         <w:t xml:space="preserve"> </w:t>
       </w:r>
-      <w:bookmarkStart w:id="50" w:name="_Toc271701355"/>
+      <w:bookmarkStart w:id="51" w:name="_Toc271701355"/>
       <w:r>
         <w:rPr>
           <w:lang w:val="es-AR"/>
@@ -19182,7 +20273,7 @@
         </w:rPr>
         <w:t>Stemming</w:t>
       </w:r>
-      <w:bookmarkEnd w:id="50"/>
+      <w:bookmarkEnd w:id="51"/>
       <w:proofErr w:type="spellEnd"/>
     </w:p>
     <w:p>
@@ -20319,7 +21410,7 @@
                 <w:lang w:val="es-AR"/>
               </w:rPr>
             </w:pPr>
-            <w:bookmarkStart w:id="51" w:name="_Ref269245149"/>
+            <w:bookmarkStart w:id="52" w:name="_Ref269245149"/>
             <w:proofErr w:type="spellStart"/>
             <w:r>
               <w:rPr>
@@ -20940,7 +22031,7 @@
         </w:rPr>
         <w:fldChar w:fldCharType="end"/>
       </w:r>
-      <w:bookmarkEnd w:id="51"/>
+      <w:bookmarkEnd w:id="52"/>
       <w:r>
         <w:rPr>
           <w:lang w:val="es-AR"/>
@@ -20997,14 +22088,14 @@
         </w:rPr>
         <w:t xml:space="preserve"> </w:t>
       </w:r>
-      <w:bookmarkStart w:id="52" w:name="_Toc271701356"/>
+      <w:bookmarkStart w:id="53" w:name="_Toc271701356"/>
       <w:r>
         <w:rPr>
           <w:lang w:val="es-AR"/>
         </w:rPr>
         <w:t>Filtro Ocurrencias</w:t>
       </w:r>
-      <w:bookmarkEnd w:id="52"/>
+      <w:bookmarkEnd w:id="53"/>
     </w:p>
     <w:p>
       <w:pPr>
@@ -21875,7 +22966,7 @@
           <w:lang w:val="es-AR"/>
         </w:rPr>
       </w:pPr>
-      <w:bookmarkStart w:id="53" w:name="_Ref269245229"/>
+      <w:bookmarkStart w:id="54" w:name="_Ref269245229"/>
       <w:r>
         <w:rPr>
           <w:lang w:val="es-AR"/>
@@ -21950,7 +23041,7 @@
         </w:rPr>
         <w:fldChar w:fldCharType="end"/>
       </w:r>
-      <w:bookmarkEnd w:id="53"/>
+      <w:bookmarkEnd w:id="54"/>
       <w:r>
         <w:rPr>
           <w:lang w:val="es-AR"/>
@@ -21999,14 +23090,14 @@
         </w:rPr>
         <w:t xml:space="preserve"> </w:t>
       </w:r>
-      <w:bookmarkStart w:id="54" w:name="_Toc271701357"/>
+      <w:bookmarkStart w:id="55" w:name="_Toc271701357"/>
       <w:r>
         <w:rPr>
           <w:lang w:val="es-AR"/>
         </w:rPr>
         <w:t>Filtro Pesos</w:t>
       </w:r>
-      <w:bookmarkEnd w:id="54"/>
+      <w:bookmarkEnd w:id="55"/>
     </w:p>
     <w:p>
       <w:pPr>
@@ -23240,7 +24331,7 @@
           <w:lang w:val="es-AR"/>
         </w:rPr>
       </w:pPr>
-      <w:bookmarkStart w:id="55" w:name="_Ref269245369"/>
+      <w:bookmarkStart w:id="56" w:name="_Ref269245369"/>
       <w:r>
         <w:rPr>
           <w:lang w:val="es-AR"/>
@@ -23315,7 +24406,7 @@
         </w:rPr>
         <w:fldChar w:fldCharType="end"/>
       </w:r>
-      <w:bookmarkEnd w:id="55"/>
+      <w:bookmarkEnd w:id="56"/>
       <w:r>
         <w:rPr>
           <w:lang w:val="es-AR"/>
@@ -23412,7 +24503,7 @@
                 <w:lang w:val="es-AR"/>
               </w:rPr>
             </w:pPr>
-            <w:bookmarkStart w:id="56" w:name="_Ref269245397"/>
+            <w:bookmarkStart w:id="57" w:name="_Ref269245397"/>
             <w:proofErr w:type="spellStart"/>
             <w:r>
               <w:rPr>
@@ -23952,7 +25043,7 @@
         </w:rPr>
         <w:fldChar w:fldCharType="end"/>
       </w:r>
-      <w:bookmarkEnd w:id="56"/>
+      <w:bookmarkEnd w:id="57"/>
       <w:r>
         <w:rPr>
           <w:lang w:val="es-AR"/>
@@ -24043,7 +25134,7 @@
           <w:lang w:val="es-AR"/>
         </w:rPr>
       </w:pPr>
-      <w:bookmarkStart w:id="57" w:name="_Toc271701358"/>
+      <w:bookmarkStart w:id="58" w:name="_Toc271701358"/>
       <w:proofErr w:type="spellStart"/>
       <w:r>
         <w:rPr>
@@ -24066,7 +25157,7 @@
         </w:rPr>
         <w:t>Analysis</w:t>
       </w:r>
-      <w:bookmarkEnd w:id="57"/>
+      <w:bookmarkEnd w:id="58"/>
       <w:proofErr w:type="spellEnd"/>
     </w:p>
     <w:p>
@@ -24488,9 +25579,9 @@
       <w:r>
         <w:object w:dxaOrig="11144" w:dyaOrig="5019">
           <v:shape id="_x0000_i1029" type="#_x0000_t75" style="width:441.9pt;height:198.85pt" o:ole="">
-            <v:imagedata r:id="rId21" o:title=""/>
+            <v:imagedata r:id="rId22" o:title=""/>
           </v:shape>
-          <o:OLEObject Type="Embed" ProgID="Visio.Drawing.11" ShapeID="_x0000_i1029" DrawAspect="Content" ObjectID="_1345796760" r:id="rId22"/>
+          <o:OLEObject Type="Embed" ProgID="Visio.Drawing.11" ShapeID="_x0000_i1029" DrawAspect="Content" ObjectID="_1345803857" r:id="rId23"/>
         </w:object>
       </w:r>
     </w:p>
@@ -24502,7 +25593,7 @@
           <w:lang w:val="es-ES"/>
         </w:rPr>
       </w:pPr>
-      <w:bookmarkStart w:id="58" w:name="_Ref271647144"/>
+      <w:bookmarkStart w:id="59" w:name="_Ref271647144"/>
       <w:r>
         <w:rPr>
           <w:lang w:val="es-ES"/>
@@ -24544,7 +25635,7 @@
         <w:rPr>
           <w:lang w:val="es-ES"/>
         </w:rPr>
-        <w:noBreakHyphen/>
+        <w:t>.</w:t>
       </w:r>
       <w:r>
         <w:rPr>
@@ -24604,7 +25695,7 @@
         </w:rPr>
         <w:t>Analysis</w:t>
       </w:r>
-      <w:bookmarkEnd w:id="58"/>
+      <w:bookmarkEnd w:id="59"/>
       <w:proofErr w:type="spellEnd"/>
     </w:p>
     <w:p>
@@ -25035,7 +26126,7 @@
           <w:numId w:val="18"/>
         </w:numPr>
       </w:pPr>
-      <w:bookmarkStart w:id="59" w:name="_Toc271701359"/>
+      <w:bookmarkStart w:id="60" w:name="_Toc271701359"/>
       <w:r>
         <w:t xml:space="preserve">QAT </w:t>
       </w:r>
@@ -25043,7 +26134,7 @@
       <w:r>
         <w:t>Identification</w:t>
       </w:r>
-      <w:bookmarkEnd w:id="59"/>
+      <w:bookmarkEnd w:id="60"/>
       <w:proofErr w:type="spellEnd"/>
     </w:p>
     <w:p>
@@ -25403,9 +26494,9 @@
       <w:r>
         <w:object w:dxaOrig="9565" w:dyaOrig="4483">
           <v:shape id="_x0000_i1030" type="#_x0000_t75" style="width:441.25pt;height:206.75pt" o:ole="">
-            <v:imagedata r:id="rId23" o:title=""/>
+            <v:imagedata r:id="rId24" o:title=""/>
           </v:shape>
-          <o:OLEObject Type="Embed" ProgID="Visio.Drawing.11" ShapeID="_x0000_i1030" DrawAspect="Content" ObjectID="_1345796761" r:id="rId24"/>
+          <o:OLEObject Type="Embed" ProgID="Visio.Drawing.11" ShapeID="_x0000_i1030" DrawAspect="Content" ObjectID="_1345803858" r:id="rId25"/>
         </w:object>
       </w:r>
     </w:p>
@@ -25417,7 +26508,7 @@
           <w:lang w:val="es-AR"/>
         </w:rPr>
       </w:pPr>
-      <w:bookmarkStart w:id="60" w:name="_Ref271648254"/>
+      <w:bookmarkStart w:id="61" w:name="_Ref271648254"/>
       <w:r>
         <w:rPr>
           <w:lang w:val="es-ES"/>
@@ -25459,7 +26550,7 @@
         <w:rPr>
           <w:lang w:val="es-ES"/>
         </w:rPr>
-        <w:noBreakHyphen/>
+        <w:t>.</w:t>
       </w:r>
       <w:r>
         <w:rPr>
@@ -25505,7 +26596,7 @@
         </w:rPr>
         <w:t>Identification</w:t>
       </w:r>
-      <w:bookmarkEnd w:id="60"/>
+      <w:bookmarkEnd w:id="61"/>
       <w:proofErr w:type="spellEnd"/>
     </w:p>
     <w:p>
@@ -26046,7 +27137,7 @@
           <w:lang w:val="es-AR"/>
         </w:rPr>
       </w:pPr>
-      <w:bookmarkStart w:id="61" w:name="_Toc271701360"/>
+      <w:bookmarkStart w:id="62" w:name="_Toc271701360"/>
       <w:proofErr w:type="spellStart"/>
       <w:r>
         <w:rPr>
@@ -26068,7 +27159,7 @@
         </w:rPr>
         <w:t>Identification</w:t>
       </w:r>
-      <w:bookmarkEnd w:id="61"/>
+      <w:bookmarkEnd w:id="62"/>
       <w:proofErr w:type="spellEnd"/>
     </w:p>
     <w:p>
@@ -26193,9 +27284,9 @@
       <w:r>
         <w:object w:dxaOrig="6376" w:dyaOrig="3107">
           <v:shape id="_x0000_i1031" type="#_x0000_t75" style="width:319.05pt;height:155.25pt" o:ole="">
-            <v:imagedata r:id="rId25" o:title=""/>
+            <v:imagedata r:id="rId26" o:title=""/>
           </v:shape>
-          <o:OLEObject Type="Embed" ProgID="Visio.Drawing.11" ShapeID="_x0000_i1031" DrawAspect="Content" ObjectID="_1345796762" r:id="rId26"/>
+          <o:OLEObject Type="Embed" ProgID="Visio.Drawing.11" ShapeID="_x0000_i1031" DrawAspect="Content" ObjectID="_1345803859" r:id="rId27"/>
         </w:object>
       </w:r>
     </w:p>
@@ -26248,7 +27339,7 @@
         <w:rPr>
           <w:lang w:val="es-ES"/>
         </w:rPr>
-        <w:noBreakHyphen/>
+        <w:t>.</w:t>
       </w:r>
       <w:r>
         <w:rPr>
@@ -26404,14 +27495,14 @@
           <w:lang w:val="es-AR"/>
         </w:rPr>
       </w:pPr>
-      <w:bookmarkStart w:id="62" w:name="_Toc271701361"/>
+      <w:bookmarkStart w:id="63" w:name="_Toc271701361"/>
       <w:r>
         <w:rPr>
           <w:lang w:val="es-AR"/>
         </w:rPr>
         <w:t>Descripción algorítmica</w:t>
       </w:r>
-      <w:bookmarkEnd w:id="62"/>
+      <w:bookmarkEnd w:id="63"/>
     </w:p>
     <w:p>
       <w:pPr>
@@ -28452,14 +29543,14 @@
           <w:lang w:val="es-AR"/>
         </w:rPr>
       </w:pPr>
-      <w:bookmarkStart w:id="63" w:name="_Toc271701362"/>
+      <w:bookmarkStart w:id="64" w:name="_Toc271701362"/>
       <w:r>
         <w:rPr>
           <w:lang w:val="es-AR"/>
         </w:rPr>
         <w:t>Descripción matemática</w:t>
       </w:r>
-      <w:bookmarkEnd w:id="63"/>
+      <w:bookmarkEnd w:id="64"/>
       <w:r>
         <w:rPr>
           <w:lang w:val="es-AR"/>
@@ -29787,14 +30878,14 @@
           <w:lang w:val="es-ES"/>
         </w:rPr>
       </w:pPr>
-      <w:bookmarkStart w:id="64" w:name="_Toc271701363"/>
+      <w:bookmarkStart w:id="65" w:name="_Toc271701363"/>
       <w:r>
         <w:rPr>
           <w:lang w:val="es-ES"/>
         </w:rPr>
         <w:t>Ejemplo</w:t>
       </w:r>
-      <w:bookmarkEnd w:id="64"/>
+      <w:bookmarkEnd w:id="65"/>
     </w:p>
     <w:p>
       <w:pPr>
@@ -30278,7 +31369,7 @@
           <w:lang w:val="es-ES"/>
         </w:rPr>
       </w:pPr>
-      <w:bookmarkStart w:id="65" w:name="_Ref271370586"/>
+      <w:bookmarkStart w:id="66" w:name="_Ref271370586"/>
       <w:r>
         <w:rPr>
           <w:lang w:val="es-ES"/>
@@ -30348,7 +31439,7 @@
         </w:rPr>
         <w:t>tokens</w:t>
       </w:r>
-      <w:bookmarkEnd w:id="65"/>
+      <w:bookmarkEnd w:id="66"/>
       <w:proofErr w:type="spellEnd"/>
     </w:p>
     <w:p>
@@ -31644,7 +32735,7 @@
           <w:lang w:val="es-AR"/>
         </w:rPr>
       </w:pPr>
-      <w:bookmarkStart w:id="66" w:name="_Toc271701364"/>
+      <w:bookmarkStart w:id="67" w:name="_Toc271701364"/>
       <w:r>
         <w:rPr>
           <w:lang w:val="es-AR"/>
@@ -31697,7 +32788,7 @@
         </w:rPr>
         <w:t>Combination</w:t>
       </w:r>
-      <w:bookmarkEnd w:id="66"/>
+      <w:bookmarkEnd w:id="67"/>
       <w:proofErr w:type="spellEnd"/>
     </w:p>
     <w:p>
@@ -31861,9 +32952,9 @@
       <w:r>
         <w:object w:dxaOrig="7219" w:dyaOrig="3691">
           <v:shape id="_x0000_i1038" type="#_x0000_t75" style="width:360.65pt;height:184.3pt" o:ole="">
-            <v:imagedata r:id="rId27" o:title=""/>
+            <v:imagedata r:id="rId28" o:title=""/>
           </v:shape>
-          <o:OLEObject Type="Embed" ProgID="Visio.Drawing.11" ShapeID="_x0000_i1038" DrawAspect="Content" ObjectID="_1345796763" r:id="rId28"/>
+          <o:OLEObject Type="Embed" ProgID="Visio.Drawing.11" ShapeID="_x0000_i1038" DrawAspect="Content" ObjectID="_1345803860" r:id="rId29"/>
         </w:object>
       </w:r>
     </w:p>
@@ -31916,7 +33007,7 @@
         <w:rPr>
           <w:lang w:val="es-ES"/>
         </w:rPr>
-        <w:noBreakHyphen/>
+        <w:t>.</w:t>
       </w:r>
       <w:r>
         <w:rPr>
@@ -32586,7 +33677,7 @@
           <w:numId w:val="18"/>
         </w:numPr>
       </w:pPr>
-      <w:bookmarkStart w:id="67" w:name="_Toc271701365"/>
+      <w:bookmarkStart w:id="68" w:name="_Toc271701365"/>
       <w:r>
         <w:t xml:space="preserve">Word-QA </w:t>
       </w:r>
@@ -32594,7 +33685,7 @@
       <w:r>
         <w:t>Association</w:t>
       </w:r>
-      <w:bookmarkEnd w:id="67"/>
+      <w:bookmarkEnd w:id="68"/>
       <w:proofErr w:type="spellEnd"/>
     </w:p>
     <w:p>
@@ -32679,9 +33770,9 @@
       <w:r>
         <w:object w:dxaOrig="9344" w:dyaOrig="5157">
           <v:shape id="_x0000_i1039" type="#_x0000_t75" style="width:441.25pt;height:243.75pt" o:ole="">
-            <v:imagedata r:id="rId29" o:title=""/>
+            <v:imagedata r:id="rId30" o:title=""/>
           </v:shape>
-          <o:OLEObject Type="Embed" ProgID="Visio.Drawing.11" ShapeID="_x0000_i1039" DrawAspect="Content" ObjectID="_1345796764" r:id="rId30"/>
+          <o:OLEObject Type="Embed" ProgID="Visio.Drawing.11" ShapeID="_x0000_i1039" DrawAspect="Content" ObjectID="_1345803861" r:id="rId31"/>
         </w:object>
       </w:r>
     </w:p>
@@ -32691,7 +33782,6 @@
         <w:jc w:val="center"/>
       </w:pPr>
       <w:proofErr w:type="spellStart"/>
-      <w:proofErr w:type="gramStart"/>
       <w:r>
         <w:t>Figura</w:t>
       </w:r>
@@ -32708,7 +33798,7 @@
         </w:r>
       </w:fldSimple>
       <w:r>
-        <w:noBreakHyphen/>
+        <w:t>.</w:t>
       </w:r>
       <w:fldSimple w:instr=" SEQ Figura \* ARABIC \s 1 ">
         <w:r>
@@ -32719,11 +33809,7 @@
         </w:r>
       </w:fldSimple>
       <w:r>
-        <w:t>.</w:t>
-      </w:r>
-      <w:proofErr w:type="gramEnd"/>
-      <w:r>
-        <w:t xml:space="preserve"> Sub-</w:t>
+        <w:t>. Sub-</w:t>
       </w:r>
       <w:proofErr w:type="spellStart"/>
       <w:r>
@@ -32984,14 +34070,14 @@
           <w:lang w:val="es-AR"/>
         </w:rPr>
       </w:pPr>
-      <w:bookmarkStart w:id="68" w:name="_Toc271701366"/>
+      <w:bookmarkStart w:id="69" w:name="_Toc271701366"/>
       <w:r>
         <w:rPr>
           <w:lang w:val="es-AR"/>
         </w:rPr>
         <w:t>Ontología</w:t>
       </w:r>
-      <w:bookmarkEnd w:id="68"/>
+      <w:bookmarkEnd w:id="69"/>
     </w:p>
     <w:p>
       <w:pPr>
@@ -33226,7 +34312,7 @@
           <w:lang w:val="es-AR"/>
         </w:rPr>
       </w:pPr>
-      <w:bookmarkStart w:id="69" w:name="_Toc271701367"/>
+      <w:bookmarkStart w:id="70" w:name="_Toc271701367"/>
       <w:r>
         <w:rPr>
           <w:lang w:val="es-AR"/>
@@ -33239,7 +34325,7 @@
         </w:rPr>
         <w:t xml:space="preserve"> de una ontología</w:t>
       </w:r>
-      <w:bookmarkEnd w:id="69"/>
+      <w:bookmarkEnd w:id="70"/>
     </w:p>
     <w:p>
       <w:pPr>
@@ -33462,14 +34548,14 @@
           <w:lang w:val="es-AR"/>
         </w:rPr>
       </w:pPr>
-      <w:bookmarkStart w:id="70" w:name="_Toc271701368"/>
+      <w:bookmarkStart w:id="71" w:name="_Toc271701368"/>
       <w:r>
         <w:rPr>
           <w:lang w:val="es-AR"/>
         </w:rPr>
         <w:t>Ontología definida</w:t>
       </w:r>
-      <w:bookmarkEnd w:id="70"/>
+      <w:bookmarkEnd w:id="71"/>
       <w:r>
         <w:rPr>
           <w:lang w:val="es-AR"/>
@@ -33714,9 +34800,8 @@
                       <w:noProof/>
                     </w:rPr>
                   </w:pPr>
-                  <w:bookmarkStart w:id="71" w:name="_Ref272054839"/>
+                  <w:bookmarkStart w:id="72" w:name="_Ref272054839"/>
                   <w:proofErr w:type="spellStart"/>
-                  <w:proofErr w:type="gramStart"/>
                   <w:r>
                     <w:t>Figura</w:t>
                   </w:r>
@@ -33733,7 +34818,7 @@
                     </w:r>
                   </w:fldSimple>
                   <w:r>
-                    <w:noBreakHyphen/>
+                    <w:t>.</w:t>
                   </w:r>
                   <w:fldSimple w:instr=" SEQ Figura \* ARABIC \s 1 ">
                     <w:r>
@@ -33744,11 +34829,7 @@
                     </w:r>
                   </w:fldSimple>
                   <w:r>
-                    <w:t>.</w:t>
-                  </w:r>
-                  <w:proofErr w:type="gramEnd"/>
-                  <w:r>
-                    <w:t xml:space="preserve"> </w:t>
+                    <w:t xml:space="preserve">. </w:t>
                   </w:r>
                   <w:proofErr w:type="spellStart"/>
                   <w:r>
@@ -33762,7 +34843,7 @@
                   <w:r>
                     <w:t>definida</w:t>
                   </w:r>
-                  <w:bookmarkEnd w:id="71"/>
+                  <w:bookmarkEnd w:id="72"/>
                   <w:proofErr w:type="spellEnd"/>
                 </w:p>
               </w:txbxContent>
@@ -33800,7 +34881,7 @@
                     <pic:cNvPicPr/>
                   </pic:nvPicPr>
                   <pic:blipFill>
-                    <a:blip r:embed="rId31"/>
+                    <a:blip r:embed="rId32"/>
                     <a:stretch>
                       <a:fillRect/>
                     </a:stretch>
@@ -33998,21 +35079,7 @@
         <w:rPr>
           <w:lang w:val="es-AR"/>
         </w:rPr>
-        <w:t xml:space="preserve"> y se </w:t>
-      </w:r>
-      <w:proofErr w:type="gramStart"/>
-      <w:r>
-        <w:rPr>
-          <w:lang w:val="es-AR"/>
-        </w:rPr>
-        <w:t>relacionan</w:t>
-      </w:r>
-      <w:proofErr w:type="gramEnd"/>
-      <w:r>
-        <w:rPr>
-          <w:lang w:val="es-AR"/>
-        </w:rPr>
-        <w:t xml:space="preserve"> con el concepto de </w:t>
+        <w:t xml:space="preserve"> y se relacionan con el concepto de </w:t>
       </w:r>
       <w:proofErr w:type="spellStart"/>
       <w:r>
@@ -34294,7 +35361,7 @@
           <w:lang w:val="es-ES"/>
         </w:rPr>
       </w:pPr>
-      <w:bookmarkStart w:id="72" w:name="_Toc271701369"/>
+      <w:bookmarkStart w:id="73" w:name="_Toc271701369"/>
       <w:r>
         <w:rPr>
           <w:i w:val="0"/>
@@ -34327,7 +35394,7 @@
         </w:rPr>
         <w:t>.</w:t>
       </w:r>
-      <w:bookmarkEnd w:id="72"/>
+      <w:bookmarkEnd w:id="73"/>
     </w:p>
     <w:p>
       <w:pPr>
@@ -34577,7 +35644,7 @@
                     </pic:cNvPicPr>
                   </pic:nvPicPr>
                   <pic:blipFill>
-                    <a:blip r:embed="rId32"/>
+                    <a:blip r:embed="rId33"/>
                     <a:srcRect/>
                     <a:stretch>
                       <a:fillRect/>
@@ -34637,7 +35704,7 @@
           <w:lang w:val="es-AR"/>
         </w:rPr>
       </w:pPr>
-      <w:bookmarkStart w:id="73" w:name="_Ref269374466"/>
+      <w:bookmarkStart w:id="74" w:name="_Ref269374466"/>
       <w:r>
         <w:rPr>
           <w:lang w:val="es-ES"/>
@@ -34679,7 +35746,7 @@
         <w:rPr>
           <w:lang w:val="es-ES"/>
         </w:rPr>
-        <w:noBreakHyphen/>
+        <w:t>.</w:t>
       </w:r>
       <w:r>
         <w:rPr>
@@ -34732,7 +35799,7 @@
         </w:rPr>
         <w:t>"</w:t>
       </w:r>
-      <w:bookmarkEnd w:id="73"/>
+      <w:bookmarkEnd w:id="74"/>
     </w:p>
     <w:p>
       <w:pPr>
@@ -35193,7 +36260,7 @@
                     </pic:cNvPicPr>
                   </pic:nvPicPr>
                   <pic:blipFill>
-                    <a:blip r:embed="rId33"/>
+                    <a:blip r:embed="rId34"/>
                     <a:srcRect/>
                     <a:stretch>
                       <a:fillRect/>
@@ -35253,7 +36320,7 @@
           <w:lang w:val="es-AR"/>
         </w:rPr>
       </w:pPr>
-      <w:bookmarkStart w:id="74" w:name="_Ref269374492"/>
+      <w:bookmarkStart w:id="75" w:name="_Ref269374492"/>
       <w:r>
         <w:rPr>
           <w:lang w:val="es-ES"/>
@@ -35295,7 +36362,7 @@
         <w:rPr>
           <w:lang w:val="es-ES"/>
         </w:rPr>
-        <w:noBreakHyphen/>
+        <w:t>.</w:t>
       </w:r>
       <w:r>
         <w:rPr>
@@ -35348,7 +36415,7 @@
         </w:rPr>
         <w:t>"</w:t>
       </w:r>
-      <w:bookmarkEnd w:id="74"/>
+      <w:bookmarkEnd w:id="75"/>
     </w:p>
     <w:p>
       <w:pPr>
@@ -35531,7 +36598,7 @@
         </w:rPr>
         <w:t xml:space="preserve"> </w:t>
       </w:r>
-      <w:bookmarkStart w:id="75" w:name="_Toc271701370"/>
+      <w:bookmarkStart w:id="76" w:name="_Toc271701370"/>
       <w:proofErr w:type="spellStart"/>
       <w:r>
         <w:rPr>
@@ -35572,7 +36639,7 @@
         </w:rPr>
         <w:t>Association</w:t>
       </w:r>
-      <w:bookmarkEnd w:id="75"/>
+      <w:bookmarkEnd w:id="76"/>
       <w:proofErr w:type="spellEnd"/>
       <w:r>
         <w:rPr>
@@ -35878,8 +36945,8 @@
           <w:lang w:val="es-AR"/>
         </w:rPr>
       </w:pPr>
-      <w:bookmarkStart w:id="76" w:name="_Toc269471347"/>
-      <w:bookmarkStart w:id="77" w:name="_Toc271701371"/>
+      <w:bookmarkStart w:id="77" w:name="_Toc269471347"/>
+      <w:bookmarkStart w:id="78" w:name="_Toc271701371"/>
       <w:r>
         <w:lastRenderedPageBreak/>
         <w:t>ANEXO</w:t>
@@ -35890,8 +36957,8 @@
         </w:rPr>
         <w:t xml:space="preserve"> I</w:t>
       </w:r>
-      <w:bookmarkEnd w:id="76"/>
       <w:bookmarkEnd w:id="77"/>
+      <w:bookmarkEnd w:id="78"/>
     </w:p>
     <w:tbl>
       <w:tblPr>
@@ -36372,8 +37439,8 @@
           <w:lang w:val="es-AR"/>
         </w:rPr>
       </w:pPr>
-      <w:bookmarkStart w:id="78" w:name="_Toc269471348"/>
-      <w:bookmarkStart w:id="79" w:name="_Toc271701372"/>
+      <w:bookmarkStart w:id="79" w:name="_Toc269471348"/>
+      <w:bookmarkStart w:id="80" w:name="_Toc271701372"/>
       <w:r>
         <w:rPr>
           <w:lang w:val="es-AR"/>
@@ -36381,8 +37448,8 @@
         <w:lastRenderedPageBreak/>
         <w:t>ANEXO II</w:t>
       </w:r>
-      <w:bookmarkEnd w:id="78"/>
       <w:bookmarkEnd w:id="79"/>
+      <w:bookmarkEnd w:id="80"/>
     </w:p>
     <w:p>
       <w:pPr>
@@ -36461,11 +37528,11 @@
       <w:r>
         <w:t xml:space="preserve"> </w:t>
       </w:r>
-      <w:bookmarkStart w:id="80" w:name="_Toc271701373"/>
+      <w:bookmarkStart w:id="81" w:name="_Toc271701373"/>
       <w:r>
         <w:t>Definición de “mapa”</w:t>
       </w:r>
-      <w:bookmarkEnd w:id="80"/>
+      <w:bookmarkEnd w:id="81"/>
     </w:p>
     <w:p>
       <w:pPr>
@@ -36599,11 +37666,11 @@
       <w:pPr>
         <w:pStyle w:val="Ttulo3"/>
       </w:pPr>
-      <w:bookmarkStart w:id="81" w:name="_Toc271701374"/>
+      <w:bookmarkStart w:id="82" w:name="_Toc271701374"/>
       <w:r>
         <w:t>Suma de dos mapas</w:t>
       </w:r>
-      <w:bookmarkEnd w:id="81"/>
+      <w:bookmarkEnd w:id="82"/>
     </w:p>
     <w:p>
       <w:pPr>
@@ -37259,7 +38326,7 @@
       <w:pPr>
         <w:pStyle w:val="Ttulo3"/>
       </w:pPr>
-      <w:bookmarkStart w:id="82" w:name="_Toc271701375"/>
+      <w:bookmarkStart w:id="83" w:name="_Toc271701375"/>
       <w:r>
         <w:t>División de un mapa por un n</w:t>
       </w:r>
@@ -37269,7 +38336,7 @@
       <w:r>
         <w:t>mero real</w:t>
       </w:r>
-      <w:bookmarkEnd w:id="82"/>
+      <w:bookmarkEnd w:id="83"/>
     </w:p>
     <w:p>
       <w:pPr>
@@ -37649,11 +38716,11 @@
       <w:pPr>
         <w:pStyle w:val="Ttulo3"/>
       </w:pPr>
-      <w:bookmarkStart w:id="83" w:name="_Toc271701376"/>
+      <w:bookmarkStart w:id="84" w:name="_Toc271701376"/>
       <w:r>
         <w:t>Multiplicación de un mapa por un número real</w:t>
       </w:r>
-      <w:bookmarkEnd w:id="83"/>
+      <w:bookmarkEnd w:id="84"/>
     </w:p>
     <w:p>
       <w:pPr>
@@ -38040,8 +39107,8 @@
         </w:rPr>
       </w:sdtEndPr>
       <w:sdtContent>
-        <w:bookmarkStart w:id="84" w:name="_Toc271701377" w:displacedByCustomXml="prev"/>
-        <w:bookmarkStart w:id="85" w:name="_Toc269471349" w:displacedByCustomXml="prev"/>
+        <w:bookmarkStart w:id="85" w:name="_Toc271701377" w:displacedByCustomXml="prev"/>
+        <w:bookmarkStart w:id="86" w:name="_Toc269471349" w:displacedByCustomXml="prev"/>
         <w:p>
           <w:pPr>
             <w:pStyle w:val="Ttulo1"/>
@@ -38050,8 +39117,8 @@
           <w:r>
             <w:t>Bibliografía</w:t>
           </w:r>
+          <w:bookmarkEnd w:id="86"/>
           <w:bookmarkEnd w:id="85"/>
-          <w:bookmarkEnd w:id="84"/>
           <w:proofErr w:type="spellEnd"/>
         </w:p>
         <w:sdt>
@@ -39168,7 +40235,7 @@
       </w:pPr>
     </w:p>
     <w:sectPr>
-      <w:footerReference w:type="default" r:id="rId34"/>
+      <w:footerReference w:type="default" r:id="rId35"/>
       <w:pgSz w:w="12240" w:h="15840"/>
       <w:pgMar w:top="1417" w:right="1701" w:bottom="1417" w:left="1701" w:header="708" w:footer="708" w:gutter="0"/>
       <w:pgNumType w:start="1"/>
@@ -43980,7 +45047,7 @@
     <b:Year>1994</b:Year>
     <b:StandardNumber>CMU/SEI-94-TR-21, ESC-TR-94-21.</b:StandardNumber>
     <b:Institution>CMU Software Engineering Institute Technical Report</b:Institution>
-    <b:RefOrder>31</b:RefOrder>
+    <b:RefOrder>27</b:RefOrder>
   </b:Source>
   <b:Source>
     <b:Tag>IEE92</b:Tag>
@@ -44166,7 +45233,7 @@
     <b:PublicationTitle>Stanford Knowledge Systems Laboratory Technical Report KSL-01-05 and Stanford Medical Informatics Technical Report SMI-2001-0880</b:PublicationTitle>
     <b:Year>2001</b:Year>
     <b:Month>Marzo</b:Month>
-    <b:RefOrder>18</b:RefOrder>
+    <b:RefOrder>24</b:RefOrder>
   </b:Source>
   <b:Source>
     <b:Tag>OWL04</b:Tag>
@@ -44178,7 +45245,7 @@
     <b:Year>2004</b:Year>
     <b:InternetSiteTitle>W3C Recommendation </b:InternetSiteTitle>
     <b:URL>http://www.w3.org/TR/webont-req/</b:URL>
-    <b:RefOrder>19</b:RefOrder>
+    <b:RefOrder>25</b:RefOrder>
   </b:Source>
   <b:Source>
     <b:Tag>Gru93</b:Tag>
@@ -44202,7 +45269,7 @@
     <b:Volume>5</b:Volume>
     <b:Issue>2</b:Issue>
     <b:Pages>199-220</b:Pages>
-    <b:RefOrder>20</b:RefOrder>
+    <b:RefOrder>26</b:RefOrder>
   </b:Source>
   <b:Source>
     <b:Tag>OWL041</b:Tag>
@@ -44215,7 +45282,7 @@
     <b:Month>Febrero</b:Month>
     <b:Day>10</b:Day>
     <b:Medium>Recommendation</b:Medium>
-    <b:RefOrder>21</b:RefOrder>
+    <b:RefOrder>28</b:RefOrder>
   </b:Source>
   <b:Source>
     <b:Tag>Con01</b:Tag>
@@ -44259,7 +45326,7 @@
     <b:Year>2001</b:Year>
     <b:Month>Diciembre</b:Month>
     <b:Day>28</b:Day>
-    <b:RefOrder>24</b:RefOrder>
+    <b:RefOrder>29</b:RefOrder>
   </b:Source>
   <b:Source>
     <b:Tag>Haa05</b:Tag>
@@ -44288,7 +45355,7 @@
     <b:Year>2005</b:Year>
     <b:Volume>6</b:Volume>
     <b:JournalName>Revista SCC (Workshop in SE)</b:JournalName>
-    <b:RefOrder>26</b:RefOrder>
+    <b:RefOrder>19</b:RefOrder>
   </b:Source>
   <b:Source>
     <b:Tag>Rag09</b:Tag>
@@ -44317,7 +45384,7 @@
     <b:Title>Early Aspect Identification from Use Cases using NLP and WSD Techniques.</b:Title>
     <b:Year>2009</b:Year>
     <b:ConferenceName>EA '09 Proceedings of the 15th workshop on Early aspects</b:ConferenceName>
-    <b:RefOrder>27</b:RefOrder>
+    <b:RefOrder>20</b:RefOrder>
   </b:Source>
   <b:Source>
     <b:Tag>UML97</b:Tag>
@@ -44327,7 +45394,7 @@
     <b:Title>UML Semantics version 1.1</b:Title>
     <b:Year>1997</b:Year>
     <b:Institution>Rational Software Corporation</b:Institution>
-    <b:RefOrder>28</b:RefOrder>
+    <b:RefOrder>21</b:RefOrder>
   </b:Source>
   <b:Source>
     <b:Tag>Bus96</b:Tag>
@@ -44373,7 +45440,7 @@
     <b:Month>Febrero</b:Month>
     <b:Day>10</b:Day>
     <b:Comments>Disponible en http://www.w3.org/TR/rdf-primer/</b:Comments>
-    <b:RefOrder>23</b:RefOrder>
+    <b:RefOrder>30</b:RefOrder>
   </b:Source>
   <b:Source>
     <b:Tag>Ext08</b:Tag>
@@ -44388,7 +45455,7 @@
     <b:Month>Noviembre</b:Month>
     <b:Day>26</b:Day>
     <b:Comments>Disponible en http://www.w3.org/TR/2008/REC-xml-20081126/</b:Comments>
-    <b:RefOrder>22</b:RefOrder>
+    <b:RefOrder>31</b:RefOrder>
   </b:Source>
   <b:Source>
     <b:Tag>Bas98</b:Tag>
@@ -44422,7 +45489,7 @@
     <b:LCID>0</b:LCID>
     <b:Title>Fundacion Eclipse</b:Title>
     <b:URL>http://www.eclipse.org/</b:URL>
-    <b:RefOrder>25</b:RefOrder>
+    <b:RefOrder>18</b:RefOrder>
   </b:Source>
   <b:Source>
     <b:Tag>Off</b:Tag>
@@ -44431,7 +45498,7 @@
     <b:LCID>0</b:LCID>
     <b:Title>Official home page for distribution of the Porter Stemming Algorithm</b:Title>
     <b:URL>http://tartarus.org/~martin/PorterStemmer/</b:URL>
-    <b:RefOrder>30</b:RefOrder>
+    <b:RefOrder>23</b:RefOrder>
   </b:Source>
   <b:Source>
     <b:Tag>Cle02</b:Tag>
@@ -44523,7 +45590,7 @@
     <b:Guid>{889A8A19-F76E-4495-BE99-9DADEDEFEE06}</b:Guid>
     <b:LCID>0</b:LCID>
     <b:URL>http://es.wikipedia.org/wiki/Stemming</b:URL>
-    <b:RefOrder>29</b:RefOrder>
+    <b:RefOrder>22</b:RefOrder>
   </b:Source>
   <b:Source>
     <b:Tag>Bas03</b:Tag>
@@ -44579,7 +45646,7 @@
 </file>
 
 <file path=customXml/itemProps1.xml><?xml version="1.0" encoding="utf-8"?>
-<ds:datastoreItem xmlns:ds="http://schemas.openxmlformats.org/officeDocument/2006/customXml" ds:itemID="{9B03B326-48BD-4BBC-8C5D-6498DED5A51D}">
+<ds:datastoreItem xmlns:ds="http://schemas.openxmlformats.org/officeDocument/2006/customXml" ds:itemID="{11223013-00D5-4B69-A133-F9601542850D}">
   <ds:schemaRefs>
     <ds:schemaRef ds:uri="http://schemas.openxmlformats.org/officeDocument/2006/bibliography"/>
   </ds:schemaRefs>

</xml_diff>